<commit_message>
Updates with additional weather info
</commit_message>
<xml_diff>
--- a/notes.docx
+++ b/notes.docx
@@ -90,8 +90,6 @@
           <w:ilvl w:val="1"/>
           <w:numId w:val="1"/>
         </w:numPr>
-        <w:shd w:val="clear" w:color="auto" w:fill="FFFFFF"/>
-        <w:spacing w:after="0" w:line="193" w:lineRule="atLeast"/>
         <w:rPr>
           <w:rFonts w:ascii="Consolas" w:eastAsia="Times New Roman" w:hAnsi="Consolas" w:cs="Times New Roman"/>
           <w:color w:val="000000"/>
@@ -136,82 +134,7 @@
         </w:numPr>
       </w:pPr>
       <w:r>
-        <w:t>Run following command in console.</w:t>
-      </w:r>
-    </w:p>
-    <w:p>
-      <w:pPr>
-        <w:pStyle w:val="ListParagraph"/>
-        <w:numPr>
-          <w:ilvl w:val="1"/>
-          <w:numId w:val="1"/>
-        </w:numPr>
-      </w:pPr>
-      <w:proofErr w:type="spellStart"/>
-      <w:r>
-        <w:t>npm</w:t>
-      </w:r>
-      <w:proofErr w:type="spellEnd"/>
-      <w:r>
-        <w:t xml:space="preserve"> install express </w:t>
-      </w:r>
-      <w:proofErr w:type="spellStart"/>
-      <w:r>
-        <w:t>ejs</w:t>
-      </w:r>
-      <w:proofErr w:type="spellEnd"/>
-      <w:r>
-        <w:t xml:space="preserve"> </w:t>
-      </w:r>
-      <w:proofErr w:type="spellStart"/>
-      <w:r>
-        <w:t>forecastio</w:t>
-      </w:r>
-      <w:proofErr w:type="spellEnd"/>
-      <w:r>
-        <w:t xml:space="preserve"> </w:t>
-      </w:r>
-      <w:proofErr w:type="spellStart"/>
-      <w:r>
-        <w:t>zippity</w:t>
-      </w:r>
-      <w:proofErr w:type="spellEnd"/>
-      <w:r>
-        <w:t>-do-</w:t>
-      </w:r>
-      <w:proofErr w:type="spellStart"/>
-      <w:r>
-        <w:t>dah</w:t>
-      </w:r>
-      <w:proofErr w:type="spellEnd"/>
-      <w:r>
-        <w:t xml:space="preserve"> </w:t>
-      </w:r>
-      <w:r>
-        <w:t>–</w:t>
-      </w:r>
-      <w:r>
-        <w:t>save</w:t>
-      </w:r>
-    </w:p>
-    <w:p>
-      <w:pPr>
-        <w:pStyle w:val="ListParagraph"/>
-        <w:numPr>
-          <w:ilvl w:val="0"/>
-          <w:numId w:val="1"/>
-        </w:numPr>
-      </w:pPr>
-      <w:r>
-        <w:t>verify ‘</w:t>
-      </w:r>
-      <w:proofErr w:type="spellStart"/>
-      <w:r>
-        <w:t>package.json</w:t>
-      </w:r>
-      <w:proofErr w:type="spellEnd"/>
-      <w:r>
-        <w:t>’ for the following dependencies</w:t>
+        <w:t>Update the last line in ‘app.js’ as below,</w:t>
       </w:r>
     </w:p>
     <w:p>
@@ -222,56 +145,49 @@
         <w:rPr>
           <w:rFonts w:ascii="Consolas" w:eastAsia="Times New Roman" w:hAnsi="Consolas" w:cs="Times New Roman"/>
           <w:color w:val="000000"/>
-          <w:sz w:val="14"/>
-          <w:szCs w:val="14"/>
-        </w:rPr>
-      </w:pPr>
-      <w:r>
-        <w:rPr>
-          <w:rFonts w:ascii="Consolas" w:eastAsia="Times New Roman" w:hAnsi="Consolas" w:cs="Times New Roman"/>
-          <w:color w:val="000000"/>
-          <w:sz w:val="14"/>
-          <w:szCs w:val="14"/>
-        </w:rPr>
-        <w:t xml:space="preserve">  </w:t>
-      </w:r>
-      <w:r>
-        <w:rPr>
-          <w:rFonts w:ascii="Consolas" w:eastAsia="Times New Roman" w:hAnsi="Consolas" w:cs="Times New Roman"/>
-          <w:color w:val="0451A5"/>
-          <w:sz w:val="14"/>
-          <w:szCs w:val="14"/>
-        </w:rPr>
-        <w:t>"</w:t>
-      </w:r>
+          <w:sz w:val="20"/>
+          <w:szCs w:val="14"/>
+        </w:rPr>
+      </w:pPr>
+      <w:r>
+        <w:rPr>
+          <w:rFonts w:ascii="Consolas" w:eastAsia="Times New Roman" w:hAnsi="Consolas" w:cs="Times New Roman"/>
+          <w:color w:val="008000"/>
+          <w:sz w:val="20"/>
+          <w:szCs w:val="14"/>
+        </w:rPr>
+        <w:t xml:space="preserve">// </w:t>
+      </w:r>
+      <w:proofErr w:type="spellStart"/>
       <w:proofErr w:type="gramStart"/>
       <w:r>
         <w:rPr>
           <w:rFonts w:ascii="Consolas" w:eastAsia="Times New Roman" w:hAnsi="Consolas" w:cs="Times New Roman"/>
-          <w:color w:val="0451A5"/>
-          <w:sz w:val="14"/>
-          <w:szCs w:val="14"/>
-        </w:rPr>
-        <w:t>dependencies</w:t>
+          <w:color w:val="008000"/>
+          <w:sz w:val="20"/>
+          <w:szCs w:val="14"/>
+        </w:rPr>
+        <w:t>app.listen</w:t>
+      </w:r>
+      <w:proofErr w:type="spellEnd"/>
+      <w:r>
+        <w:rPr>
+          <w:rFonts w:ascii="Consolas" w:eastAsia="Times New Roman" w:hAnsi="Consolas" w:cs="Times New Roman"/>
+          <w:color w:val="008000"/>
+          <w:sz w:val="20"/>
+          <w:szCs w:val="14"/>
+        </w:rPr>
+        <w:t>(</w:t>
       </w:r>
       <w:proofErr w:type="gramEnd"/>
       <w:r>
         <w:rPr>
           <w:rFonts w:ascii="Consolas" w:eastAsia="Times New Roman" w:hAnsi="Consolas" w:cs="Times New Roman"/>
-          <w:color w:val="0451A5"/>
-          <w:sz w:val="14"/>
-          <w:szCs w:val="14"/>
-        </w:rPr>
-        <w:t>"</w:t>
-      </w:r>
-      <w:r>
-        <w:rPr>
-          <w:rFonts w:ascii="Consolas" w:eastAsia="Times New Roman" w:hAnsi="Consolas" w:cs="Times New Roman"/>
-          <w:color w:val="000000"/>
-          <w:sz w:val="14"/>
-          <w:szCs w:val="14"/>
-        </w:rPr>
-        <w:t>: {</w:t>
+          <w:color w:val="008000"/>
+          <w:sz w:val="20"/>
+          <w:szCs w:val="14"/>
+        </w:rPr>
+        <w:t>8080);</w:t>
       </w:r>
     </w:p>
     <w:p>
@@ -282,76 +198,69 @@
         <w:rPr>
           <w:rFonts w:ascii="Consolas" w:eastAsia="Times New Roman" w:hAnsi="Consolas" w:cs="Times New Roman"/>
           <w:color w:val="000000"/>
-          <w:sz w:val="14"/>
-          <w:szCs w:val="14"/>
-        </w:rPr>
-      </w:pPr>
-      <w:r>
-        <w:rPr>
-          <w:rFonts w:ascii="Consolas" w:eastAsia="Times New Roman" w:hAnsi="Consolas" w:cs="Times New Roman"/>
-          <w:color w:val="000000"/>
-          <w:sz w:val="14"/>
-          <w:szCs w:val="14"/>
-        </w:rPr>
-        <w:t xml:space="preserve">    </w:t>
-      </w:r>
-      <w:r>
-        <w:rPr>
-          <w:rFonts w:ascii="Consolas" w:eastAsia="Times New Roman" w:hAnsi="Consolas" w:cs="Times New Roman"/>
-          <w:color w:val="0451A5"/>
-          <w:sz w:val="14"/>
-          <w:szCs w:val="14"/>
-        </w:rPr>
-        <w:t>"</w:t>
-      </w:r>
+          <w:sz w:val="20"/>
+          <w:szCs w:val="14"/>
+        </w:rPr>
+      </w:pPr>
       <w:proofErr w:type="spellStart"/>
       <w:proofErr w:type="gramStart"/>
       <w:r>
         <w:rPr>
           <w:rFonts w:ascii="Consolas" w:eastAsia="Times New Roman" w:hAnsi="Consolas" w:cs="Times New Roman"/>
-          <w:color w:val="0451A5"/>
-          <w:sz w:val="14"/>
-          <w:szCs w:val="14"/>
-        </w:rPr>
-        <w:t>ejs</w:t>
+          <w:color w:val="0000FF"/>
+          <w:sz w:val="20"/>
+          <w:szCs w:val="14"/>
+        </w:rPr>
+        <w:t>var</w:t>
       </w:r>
       <w:proofErr w:type="spellEnd"/>
       <w:proofErr w:type="gramEnd"/>
       <w:r>
         <w:rPr>
           <w:rFonts w:ascii="Consolas" w:eastAsia="Times New Roman" w:hAnsi="Consolas" w:cs="Times New Roman"/>
-          <w:color w:val="0451A5"/>
-          <w:sz w:val="14"/>
-          <w:szCs w:val="14"/>
-        </w:rPr>
-        <w:t>"</w:t>
-      </w:r>
-      <w:r>
-        <w:rPr>
-          <w:rFonts w:ascii="Consolas" w:eastAsia="Times New Roman" w:hAnsi="Consolas" w:cs="Times New Roman"/>
-          <w:color w:val="000000"/>
-          <w:sz w:val="14"/>
-          <w:szCs w:val="14"/>
-        </w:rPr>
-        <w:t xml:space="preserve">: </w:t>
-      </w:r>
-      <w:r>
-        <w:rPr>
-          <w:rFonts w:ascii="Consolas" w:eastAsia="Times New Roman" w:hAnsi="Consolas" w:cs="Times New Roman"/>
-          <w:color w:val="A31515"/>
-          <w:sz w:val="14"/>
-          <w:szCs w:val="14"/>
-        </w:rPr>
-        <w:t>"^2.6.1"</w:t>
-      </w:r>
-      <w:r>
-        <w:rPr>
-          <w:rFonts w:ascii="Consolas" w:eastAsia="Times New Roman" w:hAnsi="Consolas" w:cs="Times New Roman"/>
-          <w:color w:val="000000"/>
-          <w:sz w:val="14"/>
-          <w:szCs w:val="14"/>
-        </w:rPr>
-        <w:t>,</w:t>
+          <w:color w:val="000000"/>
+          <w:sz w:val="20"/>
+          <w:szCs w:val="14"/>
+        </w:rPr>
+        <w:t xml:space="preserve"> port = </w:t>
+      </w:r>
+      <w:proofErr w:type="spellStart"/>
+      <w:r>
+        <w:rPr>
+          <w:rFonts w:ascii="Consolas" w:eastAsia="Times New Roman" w:hAnsi="Consolas" w:cs="Times New Roman"/>
+          <w:color w:val="000000"/>
+          <w:sz w:val="20"/>
+          <w:szCs w:val="14"/>
+        </w:rPr>
+        <w:t>process.env.PORT</w:t>
+      </w:r>
+      <w:proofErr w:type="spellEnd"/>
+      <w:r>
+        <w:rPr>
+          <w:rFonts w:ascii="Consolas" w:eastAsia="Times New Roman" w:hAnsi="Consolas" w:cs="Times New Roman"/>
+          <w:color w:val="000000"/>
+          <w:sz w:val="20"/>
+          <w:szCs w:val="14"/>
+        </w:rPr>
+        <w:t xml:space="preserve"> || </w:t>
+      </w:r>
+      <w:r>
+        <w:rPr>
+          <w:rFonts w:ascii="Consolas" w:eastAsia="Times New Roman" w:hAnsi="Consolas" w:cs="Times New Roman"/>
+          <w:color w:val="09885A"/>
+          <w:sz w:val="20"/>
+          <w:szCs w:val="14"/>
+        </w:rPr>
+        <w:t>8080</w:t>
+      </w:r>
+      <w:r>
+        <w:rPr>
+          <w:rFonts w:ascii="Consolas" w:eastAsia="Times New Roman" w:hAnsi="Consolas" w:cs="Times New Roman"/>
+          <w:color w:val="000000"/>
+          <w:sz w:val="20"/>
+          <w:szCs w:val="14"/>
+        </w:rPr>
+        <w:t>;</w:t>
       </w:r>
     </w:p>
     <w:p>
@@ -362,74 +271,80 @@
         <w:rPr>
           <w:rFonts w:ascii="Consolas" w:eastAsia="Times New Roman" w:hAnsi="Consolas" w:cs="Times New Roman"/>
           <w:color w:val="000000"/>
-          <w:sz w:val="14"/>
-          <w:szCs w:val="14"/>
-        </w:rPr>
-      </w:pPr>
-      <w:r>
-        <w:rPr>
-          <w:rFonts w:ascii="Consolas" w:eastAsia="Times New Roman" w:hAnsi="Consolas" w:cs="Times New Roman"/>
-          <w:color w:val="000000"/>
-          <w:sz w:val="14"/>
-          <w:szCs w:val="14"/>
-        </w:rPr>
-        <w:t xml:space="preserve">    </w:t>
-      </w:r>
-      <w:r>
-        <w:rPr>
-          <w:rFonts w:ascii="Consolas" w:eastAsia="Times New Roman" w:hAnsi="Consolas" w:cs="Times New Roman"/>
-          <w:color w:val="0451A5"/>
-          <w:sz w:val="14"/>
-          <w:szCs w:val="14"/>
-        </w:rPr>
-        <w:t>"</w:t>
-      </w:r>
+          <w:sz w:val="20"/>
+          <w:szCs w:val="14"/>
+        </w:rPr>
+      </w:pPr>
+      <w:proofErr w:type="spellStart"/>
       <w:proofErr w:type="gramStart"/>
       <w:r>
         <w:rPr>
           <w:rFonts w:ascii="Consolas" w:eastAsia="Times New Roman" w:hAnsi="Consolas" w:cs="Times New Roman"/>
-          <w:color w:val="0451A5"/>
-          <w:sz w:val="14"/>
-          <w:szCs w:val="14"/>
-        </w:rPr>
-        <w:t>express</w:t>
-      </w:r>
+          <w:color w:val="0000FF"/>
+          <w:sz w:val="20"/>
+          <w:szCs w:val="14"/>
+        </w:rPr>
+        <w:t>var</w:t>
+      </w:r>
+      <w:proofErr w:type="spellEnd"/>
       <w:proofErr w:type="gramEnd"/>
       <w:r>
         <w:rPr>
           <w:rFonts w:ascii="Consolas" w:eastAsia="Times New Roman" w:hAnsi="Consolas" w:cs="Times New Roman"/>
-          <w:color w:val="0451A5"/>
-          <w:sz w:val="14"/>
-          <w:szCs w:val="14"/>
-        </w:rPr>
-        <w:t>"</w:t>
-      </w:r>
-      <w:r>
-        <w:rPr>
-          <w:rFonts w:ascii="Consolas" w:eastAsia="Times New Roman" w:hAnsi="Consolas" w:cs="Times New Roman"/>
-          <w:color w:val="000000"/>
-          <w:sz w:val="14"/>
-          <w:szCs w:val="14"/>
-        </w:rPr>
-        <w:t xml:space="preserve">: </w:t>
-      </w:r>
-      <w:r>
-        <w:rPr>
-          <w:rFonts w:ascii="Consolas" w:eastAsia="Times New Roman" w:hAnsi="Consolas" w:cs="Times New Roman"/>
-          <w:color w:val="A31515"/>
-          <w:sz w:val="14"/>
-          <w:szCs w:val="14"/>
-        </w:rPr>
-        <w:t>"^4.16.4"</w:t>
-      </w:r>
-      <w:r>
-        <w:rPr>
-          <w:rFonts w:ascii="Consolas" w:eastAsia="Times New Roman" w:hAnsi="Consolas" w:cs="Times New Roman"/>
-          <w:color w:val="000000"/>
-          <w:sz w:val="14"/>
-          <w:szCs w:val="14"/>
-        </w:rPr>
-        <w:t>,</w:t>
+          <w:color w:val="000000"/>
+          <w:sz w:val="20"/>
+          <w:szCs w:val="14"/>
+        </w:rPr>
+        <w:t xml:space="preserve"> server=</w:t>
+      </w:r>
+      <w:proofErr w:type="spellStart"/>
+      <w:r>
+        <w:rPr>
+          <w:rFonts w:ascii="Consolas" w:eastAsia="Times New Roman" w:hAnsi="Consolas" w:cs="Times New Roman"/>
+          <w:color w:val="000000"/>
+          <w:sz w:val="20"/>
+          <w:szCs w:val="14"/>
+        </w:rPr>
+        <w:t>app.listen</w:t>
+      </w:r>
+      <w:proofErr w:type="spellEnd"/>
+      <w:r>
+        <w:rPr>
+          <w:rFonts w:ascii="Consolas" w:eastAsia="Times New Roman" w:hAnsi="Consolas" w:cs="Times New Roman"/>
+          <w:color w:val="000000"/>
+          <w:sz w:val="20"/>
+          <w:szCs w:val="14"/>
+        </w:rPr>
+        <w:t>(</w:t>
+      </w:r>
+      <w:proofErr w:type="spellStart"/>
+      <w:r>
+        <w:rPr>
+          <w:rFonts w:ascii="Consolas" w:eastAsia="Times New Roman" w:hAnsi="Consolas" w:cs="Times New Roman"/>
+          <w:color w:val="000000"/>
+          <w:sz w:val="20"/>
+          <w:szCs w:val="14"/>
+        </w:rPr>
+        <w:t>port,</w:t>
+      </w:r>
+      <w:r>
+        <w:rPr>
+          <w:rFonts w:ascii="Consolas" w:eastAsia="Times New Roman" w:hAnsi="Consolas" w:cs="Times New Roman"/>
+          <w:color w:val="0000FF"/>
+          <w:sz w:val="20"/>
+          <w:szCs w:val="14"/>
+        </w:rPr>
+        <w:t>function</w:t>
+      </w:r>
+      <w:proofErr w:type="spellEnd"/>
+      <w:r>
+        <w:rPr>
+          <w:rFonts w:ascii="Consolas" w:eastAsia="Times New Roman" w:hAnsi="Consolas" w:cs="Times New Roman"/>
+          <w:color w:val="000000"/>
+          <w:sz w:val="20"/>
+          <w:szCs w:val="14"/>
+        </w:rPr>
+        <w:t>() {</w:t>
       </w:r>
     </w:p>
     <w:p>
@@ -440,76 +355,148 @@
         <w:rPr>
           <w:rFonts w:ascii="Consolas" w:eastAsia="Times New Roman" w:hAnsi="Consolas" w:cs="Times New Roman"/>
           <w:color w:val="000000"/>
+          <w:sz w:val="20"/>
+          <w:szCs w:val="14"/>
+        </w:rPr>
+      </w:pPr>
+      <w:r>
+        <w:rPr>
+          <w:rFonts w:ascii="Consolas" w:eastAsia="Times New Roman" w:hAnsi="Consolas" w:cs="Times New Roman"/>
+          <w:color w:val="000000"/>
+          <w:sz w:val="20"/>
+          <w:szCs w:val="14"/>
+        </w:rPr>
+        <w:t xml:space="preserve">    </w:t>
+      </w:r>
+      <w:proofErr w:type="gramStart"/>
+      <w:r>
+        <w:rPr>
+          <w:rFonts w:ascii="Consolas" w:eastAsia="Times New Roman" w:hAnsi="Consolas" w:cs="Times New Roman"/>
+          <w:color w:val="000000"/>
+          <w:sz w:val="20"/>
+          <w:szCs w:val="14"/>
+        </w:rPr>
+        <w:t>console.log(</w:t>
+      </w:r>
+      <w:proofErr w:type="gramEnd"/>
+      <w:r>
+        <w:rPr>
+          <w:rFonts w:ascii="Consolas" w:eastAsia="Times New Roman" w:hAnsi="Consolas" w:cs="Times New Roman"/>
+          <w:color w:val="A31515"/>
+          <w:sz w:val="20"/>
+          <w:szCs w:val="14"/>
+        </w:rPr>
+        <w:t>"app running on port 8080"</w:t>
+      </w:r>
+      <w:r>
+        <w:rPr>
+          <w:rFonts w:ascii="Consolas" w:eastAsia="Times New Roman" w:hAnsi="Consolas" w:cs="Times New Roman"/>
+          <w:color w:val="000000"/>
+          <w:sz w:val="20"/>
+          <w:szCs w:val="14"/>
+        </w:rPr>
+        <w:t>); });</w:t>
+      </w:r>
+    </w:p>
+    <w:p>
+      <w:pPr>
+        <w:pStyle w:val="ListParagraph"/>
+        <w:shd w:val="clear" w:color="auto" w:fill="FFFFFF"/>
+        <w:spacing w:after="0" w:line="193" w:lineRule="atLeast"/>
+        <w:ind w:left="1440"/>
+        <w:rPr>
+          <w:rFonts w:ascii="Consolas" w:eastAsia="Times New Roman" w:hAnsi="Consolas" w:cs="Times New Roman"/>
+          <w:color w:val="000000"/>
           <w:sz w:val="14"/>
           <w:szCs w:val="14"/>
         </w:rPr>
       </w:pPr>
-      <w:r>
-        <w:rPr>
-          <w:rFonts w:ascii="Consolas" w:eastAsia="Times New Roman" w:hAnsi="Consolas" w:cs="Times New Roman"/>
-          <w:color w:val="000000"/>
-          <w:sz w:val="14"/>
-          <w:szCs w:val="14"/>
-        </w:rPr>
-        <w:t xml:space="preserve">    </w:t>
-      </w:r>
-      <w:r>
-        <w:rPr>
-          <w:rFonts w:ascii="Consolas" w:eastAsia="Times New Roman" w:hAnsi="Consolas" w:cs="Times New Roman"/>
-          <w:color w:val="0451A5"/>
-          <w:sz w:val="14"/>
-          <w:szCs w:val="14"/>
-        </w:rPr>
-        <w:t>"</w:t>
-      </w:r>
-      <w:proofErr w:type="spellStart"/>
-      <w:proofErr w:type="gramStart"/>
-      <w:r>
-        <w:rPr>
-          <w:rFonts w:ascii="Consolas" w:eastAsia="Times New Roman" w:hAnsi="Consolas" w:cs="Times New Roman"/>
-          <w:color w:val="0451A5"/>
-          <w:sz w:val="14"/>
-          <w:szCs w:val="14"/>
-        </w:rPr>
+    </w:p>
+    <w:p>
+      <w:pPr>
+        <w:pStyle w:val="ListParagraph"/>
+        <w:numPr>
+          <w:ilvl w:val="0"/>
+          <w:numId w:val="1"/>
+        </w:numPr>
+      </w:pPr>
+      <w:r>
+        <w:t>Run following command in console.</w:t>
+      </w:r>
+    </w:p>
+    <w:p>
+      <w:pPr>
+        <w:pStyle w:val="ListParagraph"/>
+        <w:numPr>
+          <w:ilvl w:val="1"/>
+          <w:numId w:val="1"/>
+        </w:numPr>
+      </w:pPr>
+      <w:proofErr w:type="spellStart"/>
+      <w:r>
+        <w:t>npm</w:t>
+      </w:r>
+      <w:proofErr w:type="spellEnd"/>
+      <w:r>
+        <w:t xml:space="preserve"> install express </w:t>
+      </w:r>
+      <w:proofErr w:type="spellStart"/>
+      <w:r>
+        <w:t>ejs</w:t>
+      </w:r>
+      <w:proofErr w:type="spellEnd"/>
+      <w:r>
+        <w:t xml:space="preserve"> </w:t>
+      </w:r>
+      <w:proofErr w:type="spellStart"/>
+      <w:r>
         <w:t>forecastio</w:t>
       </w:r>
       <w:proofErr w:type="spellEnd"/>
-      <w:proofErr w:type="gramEnd"/>
-      <w:r>
-        <w:rPr>
-          <w:rFonts w:ascii="Consolas" w:eastAsia="Times New Roman" w:hAnsi="Consolas" w:cs="Times New Roman"/>
-          <w:color w:val="0451A5"/>
-          <w:sz w:val="14"/>
-          <w:szCs w:val="14"/>
-        </w:rPr>
-        <w:t>"</w:t>
-      </w:r>
-      <w:r>
-        <w:rPr>
-          <w:rFonts w:ascii="Consolas" w:eastAsia="Times New Roman" w:hAnsi="Consolas" w:cs="Times New Roman"/>
-          <w:color w:val="000000"/>
-          <w:sz w:val="14"/>
-          <w:szCs w:val="14"/>
-        </w:rPr>
-        <w:t xml:space="preserve">: </w:t>
-      </w:r>
-      <w:r>
-        <w:rPr>
-          <w:rFonts w:ascii="Consolas" w:eastAsia="Times New Roman" w:hAnsi="Consolas" w:cs="Times New Roman"/>
-          <w:color w:val="A31515"/>
-          <w:sz w:val="14"/>
-          <w:szCs w:val="14"/>
-        </w:rPr>
-        <w:t>"^2.0.0"</w:t>
-      </w:r>
-      <w:r>
-        <w:rPr>
-          <w:rFonts w:ascii="Consolas" w:eastAsia="Times New Roman" w:hAnsi="Consolas" w:cs="Times New Roman"/>
-          <w:color w:val="000000"/>
-          <w:sz w:val="14"/>
-          <w:szCs w:val="14"/>
-        </w:rPr>
-        <w:t>,</w:t>
+      <w:r>
+        <w:t xml:space="preserve"> </w:t>
+      </w:r>
+      <w:proofErr w:type="spellStart"/>
+      <w:r>
+        <w:t>zippity</w:t>
+      </w:r>
+      <w:proofErr w:type="spellEnd"/>
+      <w:r>
+        <w:t>-do-</w:t>
+      </w:r>
+      <w:proofErr w:type="spellStart"/>
+      <w:r>
+        <w:t>dah</w:t>
+      </w:r>
+      <w:proofErr w:type="spellEnd"/>
+      <w:r>
+        <w:t xml:space="preserve"> </w:t>
+      </w:r>
+      <w:r>
+        <w:t>–</w:t>
+      </w:r>
+      <w:r>
+        <w:t>save</w:t>
+      </w:r>
+    </w:p>
+    <w:p>
+      <w:pPr>
+        <w:pStyle w:val="ListParagraph"/>
+        <w:numPr>
+          <w:ilvl w:val="0"/>
+          <w:numId w:val="1"/>
+        </w:numPr>
+      </w:pPr>
+      <w:r>
+        <w:t>verify ‘</w:t>
+      </w:r>
+      <w:proofErr w:type="spellStart"/>
+      <w:r>
+        <w:t>package.json</w:t>
+      </w:r>
+      <w:proofErr w:type="spellEnd"/>
+      <w:r>
+        <w:t>’ for the following dependencies</w:t>
       </w:r>
     </w:p>
     <w:p>
@@ -520,15 +507,75 @@
         <w:rPr>
           <w:rFonts w:ascii="Consolas" w:eastAsia="Times New Roman" w:hAnsi="Consolas" w:cs="Times New Roman"/>
           <w:color w:val="000000"/>
-          <w:sz w:val="14"/>
-          <w:szCs w:val="14"/>
-        </w:rPr>
-      </w:pPr>
-      <w:r>
-        <w:rPr>
-          <w:rFonts w:ascii="Consolas" w:eastAsia="Times New Roman" w:hAnsi="Consolas" w:cs="Times New Roman"/>
-          <w:color w:val="000000"/>
-          <w:sz w:val="14"/>
+          <w:sz w:val="20"/>
+          <w:szCs w:val="14"/>
+        </w:rPr>
+      </w:pPr>
+      <w:r>
+        <w:rPr>
+          <w:rFonts w:ascii="Consolas" w:eastAsia="Times New Roman" w:hAnsi="Consolas" w:cs="Times New Roman"/>
+          <w:color w:val="000000"/>
+          <w:sz w:val="20"/>
+          <w:szCs w:val="14"/>
+        </w:rPr>
+        <w:t xml:space="preserve">  </w:t>
+      </w:r>
+      <w:r>
+        <w:rPr>
+          <w:rFonts w:ascii="Consolas" w:eastAsia="Times New Roman" w:hAnsi="Consolas" w:cs="Times New Roman"/>
+          <w:color w:val="0451A5"/>
+          <w:sz w:val="20"/>
+          <w:szCs w:val="14"/>
+        </w:rPr>
+        <w:t>"</w:t>
+      </w:r>
+      <w:proofErr w:type="gramStart"/>
+      <w:r>
+        <w:rPr>
+          <w:rFonts w:ascii="Consolas" w:eastAsia="Times New Roman" w:hAnsi="Consolas" w:cs="Times New Roman"/>
+          <w:color w:val="0451A5"/>
+          <w:sz w:val="20"/>
+          <w:szCs w:val="14"/>
+        </w:rPr>
+        <w:t>dependencies</w:t>
+      </w:r>
+      <w:proofErr w:type="gramEnd"/>
+      <w:r>
+        <w:rPr>
+          <w:rFonts w:ascii="Consolas" w:eastAsia="Times New Roman" w:hAnsi="Consolas" w:cs="Times New Roman"/>
+          <w:color w:val="0451A5"/>
+          <w:sz w:val="20"/>
+          <w:szCs w:val="14"/>
+        </w:rPr>
+        <w:t>"</w:t>
+      </w:r>
+      <w:r>
+        <w:rPr>
+          <w:rFonts w:ascii="Consolas" w:eastAsia="Times New Roman" w:hAnsi="Consolas" w:cs="Times New Roman"/>
+          <w:color w:val="000000"/>
+          <w:sz w:val="20"/>
+          <w:szCs w:val="14"/>
+        </w:rPr>
+        <w:t>: {</w:t>
+      </w:r>
+    </w:p>
+    <w:p>
+      <w:pPr>
+        <w:shd w:val="clear" w:color="auto" w:fill="FFFFFF"/>
+        <w:spacing w:after="0" w:line="193" w:lineRule="atLeast"/>
+        <w:ind w:left="1080"/>
+        <w:rPr>
+          <w:rFonts w:ascii="Consolas" w:eastAsia="Times New Roman" w:hAnsi="Consolas" w:cs="Times New Roman"/>
+          <w:color w:val="000000"/>
+          <w:sz w:val="20"/>
+          <w:szCs w:val="14"/>
+        </w:rPr>
+      </w:pPr>
+      <w:r>
+        <w:rPr>
+          <w:rFonts w:ascii="Consolas" w:eastAsia="Times New Roman" w:hAnsi="Consolas" w:cs="Times New Roman"/>
+          <w:color w:val="000000"/>
+          <w:sz w:val="20"/>
           <w:szCs w:val="14"/>
         </w:rPr>
         <w:t xml:space="preserve">    </w:t>
@@ -537,7 +584,7 @@
         <w:rPr>
           <w:rFonts w:ascii="Consolas" w:eastAsia="Times New Roman" w:hAnsi="Consolas" w:cs="Times New Roman"/>
           <w:color w:val="0451A5"/>
-          <w:sz w:val="14"/>
+          <w:sz w:val="20"/>
           <w:szCs w:val="14"/>
         </w:rPr>
         <w:t>"</w:t>
@@ -548,7 +595,245 @@
         <w:rPr>
           <w:rFonts w:ascii="Consolas" w:eastAsia="Times New Roman" w:hAnsi="Consolas" w:cs="Times New Roman"/>
           <w:color w:val="0451A5"/>
-          <w:sz w:val="14"/>
+          <w:sz w:val="20"/>
+          <w:szCs w:val="14"/>
+        </w:rPr>
+        <w:t>ejs</w:t>
+      </w:r>
+      <w:proofErr w:type="spellEnd"/>
+      <w:proofErr w:type="gramEnd"/>
+      <w:r>
+        <w:rPr>
+          <w:rFonts w:ascii="Consolas" w:eastAsia="Times New Roman" w:hAnsi="Consolas" w:cs="Times New Roman"/>
+          <w:color w:val="0451A5"/>
+          <w:sz w:val="20"/>
+          <w:szCs w:val="14"/>
+        </w:rPr>
+        <w:t>"</w:t>
+      </w:r>
+      <w:r>
+        <w:rPr>
+          <w:rFonts w:ascii="Consolas" w:eastAsia="Times New Roman" w:hAnsi="Consolas" w:cs="Times New Roman"/>
+          <w:color w:val="000000"/>
+          <w:sz w:val="20"/>
+          <w:szCs w:val="14"/>
+        </w:rPr>
+        <w:t xml:space="preserve">: </w:t>
+      </w:r>
+      <w:r>
+        <w:rPr>
+          <w:rFonts w:ascii="Consolas" w:eastAsia="Times New Roman" w:hAnsi="Consolas" w:cs="Times New Roman"/>
+          <w:color w:val="A31515"/>
+          <w:sz w:val="20"/>
+          <w:szCs w:val="14"/>
+        </w:rPr>
+        <w:t>"^2.6.1"</w:t>
+      </w:r>
+      <w:r>
+        <w:rPr>
+          <w:rFonts w:ascii="Consolas" w:eastAsia="Times New Roman" w:hAnsi="Consolas" w:cs="Times New Roman"/>
+          <w:color w:val="000000"/>
+          <w:sz w:val="20"/>
+          <w:szCs w:val="14"/>
+        </w:rPr>
+        <w:t>,</w:t>
+      </w:r>
+    </w:p>
+    <w:p>
+      <w:pPr>
+        <w:shd w:val="clear" w:color="auto" w:fill="FFFFFF"/>
+        <w:spacing w:after="0" w:line="193" w:lineRule="atLeast"/>
+        <w:ind w:left="1080"/>
+        <w:rPr>
+          <w:rFonts w:ascii="Consolas" w:eastAsia="Times New Roman" w:hAnsi="Consolas" w:cs="Times New Roman"/>
+          <w:color w:val="000000"/>
+          <w:sz w:val="20"/>
+          <w:szCs w:val="14"/>
+        </w:rPr>
+      </w:pPr>
+      <w:r>
+        <w:rPr>
+          <w:rFonts w:ascii="Consolas" w:eastAsia="Times New Roman" w:hAnsi="Consolas" w:cs="Times New Roman"/>
+          <w:color w:val="000000"/>
+          <w:sz w:val="20"/>
+          <w:szCs w:val="14"/>
+        </w:rPr>
+        <w:t xml:space="preserve">    </w:t>
+      </w:r>
+      <w:r>
+        <w:rPr>
+          <w:rFonts w:ascii="Consolas" w:eastAsia="Times New Roman" w:hAnsi="Consolas" w:cs="Times New Roman"/>
+          <w:color w:val="0451A5"/>
+          <w:sz w:val="20"/>
+          <w:szCs w:val="14"/>
+        </w:rPr>
+        <w:t>"</w:t>
+      </w:r>
+      <w:proofErr w:type="gramStart"/>
+      <w:r>
+        <w:rPr>
+          <w:rFonts w:ascii="Consolas" w:eastAsia="Times New Roman" w:hAnsi="Consolas" w:cs="Times New Roman"/>
+          <w:color w:val="0451A5"/>
+          <w:sz w:val="20"/>
+          <w:szCs w:val="14"/>
+        </w:rPr>
+        <w:t>express</w:t>
+      </w:r>
+      <w:proofErr w:type="gramEnd"/>
+      <w:r>
+        <w:rPr>
+          <w:rFonts w:ascii="Consolas" w:eastAsia="Times New Roman" w:hAnsi="Consolas" w:cs="Times New Roman"/>
+          <w:color w:val="0451A5"/>
+          <w:sz w:val="20"/>
+          <w:szCs w:val="14"/>
+        </w:rPr>
+        <w:t>"</w:t>
+      </w:r>
+      <w:r>
+        <w:rPr>
+          <w:rFonts w:ascii="Consolas" w:eastAsia="Times New Roman" w:hAnsi="Consolas" w:cs="Times New Roman"/>
+          <w:color w:val="000000"/>
+          <w:sz w:val="20"/>
+          <w:szCs w:val="14"/>
+        </w:rPr>
+        <w:t xml:space="preserve">: </w:t>
+      </w:r>
+      <w:r>
+        <w:rPr>
+          <w:rFonts w:ascii="Consolas" w:eastAsia="Times New Roman" w:hAnsi="Consolas" w:cs="Times New Roman"/>
+          <w:color w:val="A31515"/>
+          <w:sz w:val="20"/>
+          <w:szCs w:val="14"/>
+        </w:rPr>
+        <w:t>"^4.16.4"</w:t>
+      </w:r>
+      <w:r>
+        <w:rPr>
+          <w:rFonts w:ascii="Consolas" w:eastAsia="Times New Roman" w:hAnsi="Consolas" w:cs="Times New Roman"/>
+          <w:color w:val="000000"/>
+          <w:sz w:val="20"/>
+          <w:szCs w:val="14"/>
+        </w:rPr>
+        <w:t>,</w:t>
+      </w:r>
+    </w:p>
+    <w:p>
+      <w:pPr>
+        <w:shd w:val="clear" w:color="auto" w:fill="FFFFFF"/>
+        <w:spacing w:after="0" w:line="193" w:lineRule="atLeast"/>
+        <w:ind w:left="1080"/>
+        <w:rPr>
+          <w:rFonts w:ascii="Consolas" w:eastAsia="Times New Roman" w:hAnsi="Consolas" w:cs="Times New Roman"/>
+          <w:color w:val="000000"/>
+          <w:sz w:val="20"/>
+          <w:szCs w:val="14"/>
+        </w:rPr>
+      </w:pPr>
+      <w:r>
+        <w:rPr>
+          <w:rFonts w:ascii="Consolas" w:eastAsia="Times New Roman" w:hAnsi="Consolas" w:cs="Times New Roman"/>
+          <w:color w:val="000000"/>
+          <w:sz w:val="20"/>
+          <w:szCs w:val="14"/>
+        </w:rPr>
+        <w:t xml:space="preserve">    </w:t>
+      </w:r>
+      <w:r>
+        <w:rPr>
+          <w:rFonts w:ascii="Consolas" w:eastAsia="Times New Roman" w:hAnsi="Consolas" w:cs="Times New Roman"/>
+          <w:color w:val="0451A5"/>
+          <w:sz w:val="20"/>
+          <w:szCs w:val="14"/>
+        </w:rPr>
+        <w:t>"</w:t>
+      </w:r>
+      <w:proofErr w:type="spellStart"/>
+      <w:proofErr w:type="gramStart"/>
+      <w:r>
+        <w:rPr>
+          <w:rFonts w:ascii="Consolas" w:eastAsia="Times New Roman" w:hAnsi="Consolas" w:cs="Times New Roman"/>
+          <w:color w:val="0451A5"/>
+          <w:sz w:val="20"/>
+          <w:szCs w:val="14"/>
+        </w:rPr>
+        <w:t>forecastio</w:t>
+      </w:r>
+      <w:proofErr w:type="spellEnd"/>
+      <w:proofErr w:type="gramEnd"/>
+      <w:r>
+        <w:rPr>
+          <w:rFonts w:ascii="Consolas" w:eastAsia="Times New Roman" w:hAnsi="Consolas" w:cs="Times New Roman"/>
+          <w:color w:val="0451A5"/>
+          <w:sz w:val="20"/>
+          <w:szCs w:val="14"/>
+        </w:rPr>
+        <w:t>"</w:t>
+      </w:r>
+      <w:r>
+        <w:rPr>
+          <w:rFonts w:ascii="Consolas" w:eastAsia="Times New Roman" w:hAnsi="Consolas" w:cs="Times New Roman"/>
+          <w:color w:val="000000"/>
+          <w:sz w:val="20"/>
+          <w:szCs w:val="14"/>
+        </w:rPr>
+        <w:t xml:space="preserve">: </w:t>
+      </w:r>
+      <w:r>
+        <w:rPr>
+          <w:rFonts w:ascii="Consolas" w:eastAsia="Times New Roman" w:hAnsi="Consolas" w:cs="Times New Roman"/>
+          <w:color w:val="A31515"/>
+          <w:sz w:val="20"/>
+          <w:szCs w:val="14"/>
+        </w:rPr>
+        <w:t>"^2.0.0"</w:t>
+      </w:r>
+      <w:r>
+        <w:rPr>
+          <w:rFonts w:ascii="Consolas" w:eastAsia="Times New Roman" w:hAnsi="Consolas" w:cs="Times New Roman"/>
+          <w:color w:val="000000"/>
+          <w:sz w:val="20"/>
+          <w:szCs w:val="14"/>
+        </w:rPr>
+        <w:t>,</w:t>
+      </w:r>
+    </w:p>
+    <w:p>
+      <w:pPr>
+        <w:shd w:val="clear" w:color="auto" w:fill="FFFFFF"/>
+        <w:spacing w:after="0" w:line="193" w:lineRule="atLeast"/>
+        <w:ind w:left="1080"/>
+        <w:rPr>
+          <w:rFonts w:ascii="Consolas" w:eastAsia="Times New Roman" w:hAnsi="Consolas" w:cs="Times New Roman"/>
+          <w:color w:val="000000"/>
+          <w:sz w:val="20"/>
+          <w:szCs w:val="14"/>
+        </w:rPr>
+      </w:pPr>
+      <w:r>
+        <w:rPr>
+          <w:rFonts w:ascii="Consolas" w:eastAsia="Times New Roman" w:hAnsi="Consolas" w:cs="Times New Roman"/>
+          <w:color w:val="000000"/>
+          <w:sz w:val="20"/>
+          <w:szCs w:val="14"/>
+        </w:rPr>
+        <w:t xml:space="preserve">    </w:t>
+      </w:r>
+      <w:r>
+        <w:rPr>
+          <w:rFonts w:ascii="Consolas" w:eastAsia="Times New Roman" w:hAnsi="Consolas" w:cs="Times New Roman"/>
+          <w:color w:val="0451A5"/>
+          <w:sz w:val="20"/>
+          <w:szCs w:val="14"/>
+        </w:rPr>
+        <w:t>"</w:t>
+      </w:r>
+      <w:proofErr w:type="spellStart"/>
+      <w:proofErr w:type="gramStart"/>
+      <w:r>
+        <w:rPr>
+          <w:rFonts w:ascii="Consolas" w:eastAsia="Times New Roman" w:hAnsi="Consolas" w:cs="Times New Roman"/>
+          <w:color w:val="0451A5"/>
+          <w:sz w:val="20"/>
           <w:szCs w:val="14"/>
         </w:rPr>
         <w:t>zippity</w:t>
@@ -558,7 +843,7 @@
         <w:rPr>
           <w:rFonts w:ascii="Consolas" w:eastAsia="Times New Roman" w:hAnsi="Consolas" w:cs="Times New Roman"/>
           <w:color w:val="0451A5"/>
-          <w:sz w:val="14"/>
+          <w:sz w:val="20"/>
           <w:szCs w:val="14"/>
         </w:rPr>
         <w:t>-do-</w:t>
@@ -568,7 +853,7 @@
         <w:rPr>
           <w:rFonts w:ascii="Consolas" w:eastAsia="Times New Roman" w:hAnsi="Consolas" w:cs="Times New Roman"/>
           <w:color w:val="0451A5"/>
-          <w:sz w:val="14"/>
+          <w:sz w:val="20"/>
           <w:szCs w:val="14"/>
         </w:rPr>
         <w:t>dah</w:t>
@@ -579,7 +864,7 @@
         <w:rPr>
           <w:rFonts w:ascii="Consolas" w:eastAsia="Times New Roman" w:hAnsi="Consolas" w:cs="Times New Roman"/>
           <w:color w:val="0451A5"/>
-          <w:sz w:val="14"/>
+          <w:sz w:val="20"/>
           <w:szCs w:val="14"/>
         </w:rPr>
         <w:t>"</w:t>
@@ -588,7 +873,7 @@
         <w:rPr>
           <w:rFonts w:ascii="Consolas" w:eastAsia="Times New Roman" w:hAnsi="Consolas" w:cs="Times New Roman"/>
           <w:color w:val="000000"/>
-          <w:sz w:val="14"/>
+          <w:sz w:val="20"/>
           <w:szCs w:val="14"/>
         </w:rPr>
         <w:t xml:space="preserve">: </w:t>
@@ -597,7 +882,7 @@
         <w:rPr>
           <w:rFonts w:ascii="Consolas" w:eastAsia="Times New Roman" w:hAnsi="Consolas" w:cs="Times New Roman"/>
           <w:color w:val="A31515"/>
-          <w:sz w:val="14"/>
+          <w:sz w:val="20"/>
           <w:szCs w:val="14"/>
         </w:rPr>
         <w:t>"0.0.3"</w:t>

</xml_diff>